<commit_message>
fix : orientation comparatif archi
</commit_message>
<xml_diff>
--- a/Comparatif-Architecture.docx
+++ b/Comparatif-Architecture.docx
@@ -123,7 +123,7 @@
                               <w:txbxContent>
                                 <w:p>
                                   <w:pPr>
-                                    <w:pStyle w:val="Sansinterligne"/>
+                                    <w:pStyle w:val="NoSpacing"/>
                                     <w:rPr>
                                       <w:color w:val="FFFFFF" w:themeColor="background1"/>
                                       <w:sz w:val="32"/>
@@ -172,7 +172,7 @@
                                 </w:p>
                                 <w:p>
                                   <w:pPr>
-                                    <w:pStyle w:val="Sansinterligne"/>
+                                    <w:pStyle w:val="NoSpacing"/>
                                     <w:rPr>
                                       <w:caps/>
                                       <w:color w:val="FFFFFF" w:themeColor="background1"/>
@@ -261,7 +261,7 @@
                                   <w:sdtContent>
                                     <w:p>
                                       <w:pPr>
-                                        <w:pStyle w:val="Sansinterligne"/>
+                                        <w:pStyle w:val="NoSpacing"/>
                                         <w:pBdr>
                                           <w:bottom w:val="single" w:sz="6" w:space="4" w:color="7F7F7F" w:themeColor="text1" w:themeTint="80"/>
                                         </w:pBdr>
@@ -301,7 +301,7 @@
                                   <w:sdtContent>
                                     <w:p>
                                       <w:pPr>
-                                        <w:pStyle w:val="Sansinterligne"/>
+                                        <w:pStyle w:val="NoSpacing"/>
                                         <w:spacing w:before="240"/>
                                         <w:rPr>
                                           <w:caps/>
@@ -352,7 +352,7 @@
                         <w:txbxContent>
                           <w:p>
                             <w:pPr>
-                              <w:pStyle w:val="Sansinterligne"/>
+                              <w:pStyle w:val="NoSpacing"/>
                               <w:rPr>
                                 <w:color w:val="FFFFFF" w:themeColor="background1"/>
                                 <w:sz w:val="32"/>
@@ -401,7 +401,7 @@
                           </w:p>
                           <w:p>
                             <w:pPr>
-                              <w:pStyle w:val="Sansinterligne"/>
+                              <w:pStyle w:val="NoSpacing"/>
                               <w:rPr>
                                 <w:caps/>
                                 <w:color w:val="FFFFFF" w:themeColor="background1"/>
@@ -458,7 +458,7 @@
                             <w:sdtContent>
                               <w:p>
                                 <w:pPr>
-                                  <w:pStyle w:val="Sansinterligne"/>
+                                  <w:pStyle w:val="NoSpacing"/>
                                   <w:pBdr>
                                     <w:bottom w:val="single" w:sz="6" w:space="4" w:color="7F7F7F" w:themeColor="text1" w:themeTint="80"/>
                                   </w:pBdr>
@@ -498,7 +498,7 @@
                             <w:sdtContent>
                               <w:p>
                                 <w:pPr>
-                                  <w:pStyle w:val="Sansinterligne"/>
+                                  <w:pStyle w:val="NoSpacing"/>
                                   <w:spacing w:before="240"/>
                                   <w:rPr>
                                     <w:caps/>
@@ -529,16 +529,176 @@
             </mc:AlternateContent>
           </w:r>
         </w:p>
-        <w:p>
-          <w:r>
-            <w:br w:type="page"/>
-          </w:r>
-        </w:p>
       </w:sdtContent>
     </w:sdt>
     <w:p>
       <w:pPr>
-        <w:pStyle w:val="Titre1"/>
+        <w:pStyle w:val="Heading1"/>
+        <w:jc w:val="both"/>
+        <w:rPr>
+          <w:rFonts w:asciiTheme="minorHAnsi" w:eastAsiaTheme="minorHAnsi" w:hAnsiTheme="minorHAnsi" w:cstheme="minorBidi"/>
+          <w:color w:val="auto"/>
+          <w:sz w:val="22"/>
+          <w:szCs w:val="22"/>
+        </w:rPr>
+      </w:pPr>
+    </w:p>
+    <w:p>
+      <w:pPr>
+        <w:pStyle w:val="Heading1"/>
+        <w:jc w:val="both"/>
+        <w:rPr>
+          <w:rFonts w:asciiTheme="minorHAnsi" w:eastAsiaTheme="minorHAnsi" w:hAnsiTheme="minorHAnsi" w:cstheme="minorBidi"/>
+          <w:color w:val="auto"/>
+          <w:sz w:val="22"/>
+          <w:szCs w:val="22"/>
+        </w:rPr>
+      </w:pPr>
+    </w:p>
+    <w:p>
+      <w:pPr>
+        <w:pStyle w:val="Heading1"/>
+        <w:jc w:val="both"/>
+        <w:rPr>
+          <w:rFonts w:asciiTheme="minorHAnsi" w:eastAsiaTheme="minorHAnsi" w:hAnsiTheme="minorHAnsi" w:cstheme="minorBidi"/>
+          <w:color w:val="auto"/>
+          <w:sz w:val="22"/>
+          <w:szCs w:val="22"/>
+        </w:rPr>
+      </w:pPr>
+    </w:p>
+    <w:p>
+      <w:pPr>
+        <w:pStyle w:val="Heading1"/>
+        <w:jc w:val="both"/>
+        <w:rPr>
+          <w:rFonts w:asciiTheme="minorHAnsi" w:eastAsiaTheme="minorHAnsi" w:hAnsiTheme="minorHAnsi" w:cstheme="minorBidi"/>
+          <w:color w:val="auto"/>
+          <w:sz w:val="22"/>
+          <w:szCs w:val="22"/>
+        </w:rPr>
+      </w:pPr>
+    </w:p>
+    <w:p>
+      <w:pPr>
+        <w:pStyle w:val="Heading1"/>
+        <w:jc w:val="both"/>
+        <w:rPr>
+          <w:rFonts w:asciiTheme="minorHAnsi" w:eastAsiaTheme="minorHAnsi" w:hAnsiTheme="minorHAnsi" w:cstheme="minorBidi"/>
+          <w:color w:val="auto"/>
+          <w:sz w:val="22"/>
+          <w:szCs w:val="22"/>
+        </w:rPr>
+      </w:pPr>
+    </w:p>
+    <w:p>
+      <w:pPr>
+        <w:pStyle w:val="Heading1"/>
+        <w:jc w:val="both"/>
+        <w:rPr>
+          <w:rFonts w:asciiTheme="minorHAnsi" w:eastAsiaTheme="minorHAnsi" w:hAnsiTheme="minorHAnsi" w:cstheme="minorBidi"/>
+          <w:color w:val="auto"/>
+          <w:sz w:val="22"/>
+          <w:szCs w:val="22"/>
+        </w:rPr>
+      </w:pPr>
+    </w:p>
+    <w:p>
+      <w:pPr>
+        <w:pStyle w:val="Heading1"/>
+        <w:jc w:val="both"/>
+        <w:rPr>
+          <w:rFonts w:asciiTheme="minorHAnsi" w:eastAsiaTheme="minorHAnsi" w:hAnsiTheme="minorHAnsi" w:cstheme="minorBidi"/>
+          <w:color w:val="auto"/>
+          <w:sz w:val="22"/>
+          <w:szCs w:val="22"/>
+        </w:rPr>
+      </w:pPr>
+    </w:p>
+    <w:p>
+      <w:pPr>
+        <w:pStyle w:val="Heading1"/>
+        <w:jc w:val="both"/>
+        <w:rPr>
+          <w:rFonts w:asciiTheme="minorHAnsi" w:eastAsiaTheme="minorHAnsi" w:hAnsiTheme="minorHAnsi" w:cstheme="minorBidi"/>
+          <w:color w:val="auto"/>
+          <w:sz w:val="22"/>
+          <w:szCs w:val="22"/>
+        </w:rPr>
+      </w:pPr>
+    </w:p>
+    <w:p>
+      <w:pPr>
+        <w:pStyle w:val="Heading1"/>
+        <w:jc w:val="both"/>
+        <w:rPr>
+          <w:rFonts w:asciiTheme="minorHAnsi" w:eastAsiaTheme="minorHAnsi" w:hAnsiTheme="minorHAnsi" w:cstheme="minorBidi"/>
+          <w:color w:val="auto"/>
+          <w:sz w:val="22"/>
+          <w:szCs w:val="22"/>
+        </w:rPr>
+      </w:pPr>
+    </w:p>
+    <w:p>
+      <w:pPr>
+        <w:pStyle w:val="Heading1"/>
+        <w:jc w:val="both"/>
+        <w:rPr>
+          <w:rFonts w:asciiTheme="minorHAnsi" w:eastAsiaTheme="minorHAnsi" w:hAnsiTheme="minorHAnsi" w:cstheme="minorBidi"/>
+          <w:color w:val="auto"/>
+          <w:sz w:val="22"/>
+          <w:szCs w:val="22"/>
+        </w:rPr>
+      </w:pPr>
+    </w:p>
+    <w:p>
+      <w:pPr>
+        <w:pStyle w:val="Heading1"/>
+        <w:jc w:val="both"/>
+        <w:rPr>
+          <w:rFonts w:asciiTheme="minorHAnsi" w:eastAsiaTheme="minorHAnsi" w:hAnsiTheme="minorHAnsi" w:cstheme="minorBidi"/>
+          <w:color w:val="auto"/>
+          <w:sz w:val="22"/>
+          <w:szCs w:val="22"/>
+        </w:rPr>
+      </w:pPr>
+    </w:p>
+    <w:p>
+      <w:pPr>
+        <w:pStyle w:val="Heading1"/>
+        <w:jc w:val="both"/>
+        <w:rPr>
+          <w:rFonts w:asciiTheme="minorHAnsi" w:eastAsiaTheme="minorHAnsi" w:hAnsiTheme="minorHAnsi" w:cstheme="minorBidi"/>
+          <w:color w:val="auto"/>
+          <w:sz w:val="22"/>
+          <w:szCs w:val="22"/>
+        </w:rPr>
+      </w:pPr>
+    </w:p>
+    <w:p/>
+    <w:p/>
+    <w:p/>
+    <w:p/>
+    <w:p/>
+    <w:p/>
+    <w:p/>
+    <w:p/>
+    <w:p>
+      <w:pPr>
+        <w:jc w:val="center"/>
+        <w:sectPr>
+          <w:pgSz w:w="11906" w:h="16838"/>
+          <w:pgMar w:top="1417" w:right="1417" w:bottom="1417" w:left="1417" w:header="708" w:footer="708" w:gutter="0"/>
+          <w:pgNumType w:start="0"/>
+          <w:cols w:space="708"/>
+          <w:titlePg/>
+          <w:docGrid w:linePitch="360"/>
+        </w:sectPr>
+      </w:pPr>
+    </w:p>
+    <w:p>
+      <w:pPr>
+        <w:pStyle w:val="Heading1"/>
         <w:jc w:val="both"/>
         <w:rPr>
           <w:rFonts w:asciiTheme="minorHAnsi" w:eastAsiaTheme="minorHAnsi" w:hAnsiTheme="minorHAnsi" w:cstheme="minorBidi"/>
@@ -569,7 +729,7 @@
     </w:p>
     <w:p>
       <w:pPr>
-        <w:pStyle w:val="Titre1"/>
+        <w:pStyle w:val="Heading1"/>
         <w:jc w:val="both"/>
       </w:pPr>
       <w:r>
@@ -585,9 +745,17 @@
           <w:noProof/>
         </w:rPr>
         <w:drawing>
-          <wp:inline distT="0" distB="0" distL="0" distR="0" wp14:anchorId="01D2D1BA" wp14:editId="0064AEC4">
-            <wp:extent cx="7275848" cy="3576971"/>
-            <wp:effectExtent l="1587" t="0" r="2858" b="2857"/>
+          <wp:anchor distT="0" distB="0" distL="114300" distR="114300" simplePos="0" relativeHeight="251661312" behindDoc="0" locked="0" layoutInCell="1" allowOverlap="1" wp14:anchorId="5FA8AC1E" wp14:editId="617201C0">
+            <wp:simplePos x="0" y="0"/>
+            <wp:positionH relativeFrom="page">
+              <wp:posOffset>1436915</wp:posOffset>
+            </wp:positionH>
+            <wp:positionV relativeFrom="paragraph">
+              <wp:posOffset>276093</wp:posOffset>
+            </wp:positionV>
+            <wp:extent cx="8330565" cy="4095750"/>
+            <wp:effectExtent l="0" t="0" r="0" b="0"/>
+            <wp:wrapTopAndBottom/>
             <wp:docPr id="762938135" name="Image 2"/>
             <wp:cNvGraphicFramePr>
               <a:graphicFrameLocks xmlns:a="http://schemas.openxmlformats.org/drawingml/2006/main" noChangeAspect="1"/>
@@ -602,7 +770,7 @@
                     </pic:cNvPicPr>
                   </pic:nvPicPr>
                   <pic:blipFill>
-                    <a:blip r:embed="rId5" cstate="print">
+                    <a:blip r:embed="rId6" cstate="print">
                       <a:extLst>
                         <a:ext uri="{28A0092B-C50C-407E-A947-70E740481C1C}">
                           <a14:useLocalDpi xmlns:a14="http://schemas.microsoft.com/office/drawing/2010/main" val="0"/>
@@ -615,9 +783,9 @@
                     </a:stretch>
                   </pic:blipFill>
                   <pic:spPr bwMode="auto">
-                    <a:xfrm rot="5400000">
+                    <a:xfrm>
                       <a:off x="0" y="0"/>
-                      <a:ext cx="7320100" cy="3598726"/>
+                      <a:ext cx="8330565" cy="4095750"/>
                     </a:xfrm>
                     <a:prstGeom prst="rect">
                       <a:avLst/>
@@ -630,12 +798,18 @@
                 </pic:pic>
               </a:graphicData>
             </a:graphic>
-          </wp:inline>
+            <wp14:sizeRelH relativeFrom="margin">
+              <wp14:pctWidth>0</wp14:pctWidth>
+            </wp14:sizeRelH>
+            <wp14:sizeRelV relativeFrom="margin">
+              <wp14:pctHeight>0</wp14:pctHeight>
+            </wp14:sizeRelV>
+          </wp:anchor>
         </w:drawing>
       </w:r>
     </w:p>
     <w:sectPr>
-      <w:pgSz w:w="11906" w:h="16838"/>
+      <w:pgSz w:w="16838" w:h="11906" w:orient="landscape"/>
       <w:pgMar w:top="1417" w:right="1417" w:bottom="1417" w:left="1417" w:header="708" w:footer="708" w:gutter="0"/>
       <w:pgNumType w:start="0"/>
       <w:cols w:space="708"/>
@@ -1975,11 +2149,11 @@
     <w:name w:val="Normal"/>
     <w:qFormat/>
   </w:style>
-  <w:style w:type="paragraph" w:styleId="Titre1">
+  <w:style w:type="paragraph" w:styleId="Heading1">
     <w:name w:val="heading 1"/>
     <w:basedOn w:val="Normal"/>
     <w:next w:val="Normal"/>
-    <w:link w:val="Titre1Car"/>
+    <w:link w:val="Heading1Char"/>
     <w:uiPriority w:val="9"/>
     <w:qFormat/>
     <w:rsid w:val="00FE3E11"/>
@@ -1996,11 +2170,11 @@
       <w:szCs w:val="40"/>
     </w:rPr>
   </w:style>
-  <w:style w:type="paragraph" w:styleId="Titre2">
+  <w:style w:type="paragraph" w:styleId="Heading2">
     <w:name w:val="heading 2"/>
     <w:basedOn w:val="Normal"/>
     <w:next w:val="Normal"/>
-    <w:link w:val="Titre2Car"/>
+    <w:link w:val="Heading2Char"/>
     <w:uiPriority w:val="9"/>
     <w:semiHidden/>
     <w:unhideWhenUsed/>
@@ -2019,11 +2193,11 @@
       <w:szCs w:val="32"/>
     </w:rPr>
   </w:style>
-  <w:style w:type="paragraph" w:styleId="Titre3">
+  <w:style w:type="paragraph" w:styleId="Heading3">
     <w:name w:val="heading 3"/>
     <w:basedOn w:val="Normal"/>
     <w:next w:val="Normal"/>
-    <w:link w:val="Titre3Car"/>
+    <w:link w:val="Heading3Char"/>
     <w:uiPriority w:val="9"/>
     <w:semiHidden/>
     <w:unhideWhenUsed/>
@@ -2042,11 +2216,11 @@
       <w:szCs w:val="28"/>
     </w:rPr>
   </w:style>
-  <w:style w:type="paragraph" w:styleId="Titre4">
+  <w:style w:type="paragraph" w:styleId="Heading4">
     <w:name w:val="heading 4"/>
     <w:basedOn w:val="Normal"/>
     <w:next w:val="Normal"/>
-    <w:link w:val="Titre4Car"/>
+    <w:link w:val="Heading4Char"/>
     <w:uiPriority w:val="9"/>
     <w:semiHidden/>
     <w:unhideWhenUsed/>
@@ -2065,11 +2239,11 @@
       <w:color w:val="0F4761" w:themeColor="accent1" w:themeShade="BF"/>
     </w:rPr>
   </w:style>
-  <w:style w:type="paragraph" w:styleId="Titre5">
+  <w:style w:type="paragraph" w:styleId="Heading5">
     <w:name w:val="heading 5"/>
     <w:basedOn w:val="Normal"/>
     <w:next w:val="Normal"/>
-    <w:link w:val="Titre5Car"/>
+    <w:link w:val="Heading5Char"/>
     <w:uiPriority w:val="9"/>
     <w:semiHidden/>
     <w:unhideWhenUsed/>
@@ -2086,11 +2260,11 @@
       <w:color w:val="0F4761" w:themeColor="accent1" w:themeShade="BF"/>
     </w:rPr>
   </w:style>
-  <w:style w:type="paragraph" w:styleId="Titre6">
+  <w:style w:type="paragraph" w:styleId="Heading6">
     <w:name w:val="heading 6"/>
     <w:basedOn w:val="Normal"/>
     <w:next w:val="Normal"/>
-    <w:link w:val="Titre6Car"/>
+    <w:link w:val="Heading6Char"/>
     <w:uiPriority w:val="9"/>
     <w:semiHidden/>
     <w:unhideWhenUsed/>
@@ -2109,11 +2283,11 @@
       <w:color w:val="595959" w:themeColor="text1" w:themeTint="A6"/>
     </w:rPr>
   </w:style>
-  <w:style w:type="paragraph" w:styleId="Titre7">
+  <w:style w:type="paragraph" w:styleId="Heading7">
     <w:name w:val="heading 7"/>
     <w:basedOn w:val="Normal"/>
     <w:next w:val="Normal"/>
-    <w:link w:val="Titre7Car"/>
+    <w:link w:val="Heading7Char"/>
     <w:uiPriority w:val="9"/>
     <w:semiHidden/>
     <w:unhideWhenUsed/>
@@ -2130,11 +2304,11 @@
       <w:color w:val="595959" w:themeColor="text1" w:themeTint="A6"/>
     </w:rPr>
   </w:style>
-  <w:style w:type="paragraph" w:styleId="Titre8">
+  <w:style w:type="paragraph" w:styleId="Heading8">
     <w:name w:val="heading 8"/>
     <w:basedOn w:val="Normal"/>
     <w:next w:val="Normal"/>
-    <w:link w:val="Titre8Car"/>
+    <w:link w:val="Heading8Char"/>
     <w:uiPriority w:val="9"/>
     <w:semiHidden/>
     <w:unhideWhenUsed/>
@@ -2153,11 +2327,11 @@
       <w:color w:val="272727" w:themeColor="text1" w:themeTint="D8"/>
     </w:rPr>
   </w:style>
-  <w:style w:type="paragraph" w:styleId="Titre9">
+  <w:style w:type="paragraph" w:styleId="Heading9">
     <w:name w:val="heading 9"/>
     <w:basedOn w:val="Normal"/>
     <w:next w:val="Normal"/>
-    <w:link w:val="Titre9Car"/>
+    <w:link w:val="Heading9Char"/>
     <w:uiPriority w:val="9"/>
     <w:semiHidden/>
     <w:unhideWhenUsed/>
@@ -2174,13 +2348,13 @@
       <w:color w:val="272727" w:themeColor="text1" w:themeTint="D8"/>
     </w:rPr>
   </w:style>
-  <w:style w:type="character" w:default="1" w:styleId="Policepardfaut">
+  <w:style w:type="character" w:default="1" w:styleId="DefaultParagraphFont">
     <w:name w:val="Default Paragraph Font"/>
     <w:uiPriority w:val="1"/>
     <w:semiHidden/>
     <w:unhideWhenUsed/>
   </w:style>
-  <w:style w:type="table" w:default="1" w:styleId="TableauNormal">
+  <w:style w:type="table" w:default="1" w:styleId="TableNormal">
     <w:name w:val="Normal Table"/>
     <w:uiPriority w:val="99"/>
     <w:semiHidden/>
@@ -2195,16 +2369,16 @@
       </w:tblCellMar>
     </w:tblPr>
   </w:style>
-  <w:style w:type="numbering" w:default="1" w:styleId="Aucuneliste">
+  <w:style w:type="numbering" w:default="1" w:styleId="NoList">
     <w:name w:val="No List"/>
     <w:uiPriority w:val="99"/>
     <w:semiHidden/>
     <w:unhideWhenUsed/>
   </w:style>
-  <w:style w:type="character" w:customStyle="1" w:styleId="Titre1Car">
-    <w:name w:val="Titre 1 Car"/>
-    <w:basedOn w:val="Policepardfaut"/>
-    <w:link w:val="Titre1"/>
+  <w:style w:type="character" w:customStyle="1" w:styleId="Heading1Char">
+    <w:name w:val="Heading 1 Char"/>
+    <w:basedOn w:val="DefaultParagraphFont"/>
+    <w:link w:val="Heading1"/>
     <w:uiPriority w:val="9"/>
     <w:rsid w:val="00FE3E11"/>
     <w:rPr>
@@ -2214,10 +2388,10 @@
       <w:szCs w:val="40"/>
     </w:rPr>
   </w:style>
-  <w:style w:type="character" w:customStyle="1" w:styleId="Titre2Car">
-    <w:name w:val="Titre 2 Car"/>
-    <w:basedOn w:val="Policepardfaut"/>
-    <w:link w:val="Titre2"/>
+  <w:style w:type="character" w:customStyle="1" w:styleId="Heading2Char">
+    <w:name w:val="Heading 2 Char"/>
+    <w:basedOn w:val="DefaultParagraphFont"/>
+    <w:link w:val="Heading2"/>
     <w:uiPriority w:val="9"/>
     <w:semiHidden/>
     <w:rsid w:val="00FE3E11"/>
@@ -2228,10 +2402,10 @@
       <w:szCs w:val="32"/>
     </w:rPr>
   </w:style>
-  <w:style w:type="character" w:customStyle="1" w:styleId="Titre3Car">
-    <w:name w:val="Titre 3 Car"/>
-    <w:basedOn w:val="Policepardfaut"/>
-    <w:link w:val="Titre3"/>
+  <w:style w:type="character" w:customStyle="1" w:styleId="Heading3Char">
+    <w:name w:val="Heading 3 Char"/>
+    <w:basedOn w:val="DefaultParagraphFont"/>
+    <w:link w:val="Heading3"/>
     <w:uiPriority w:val="9"/>
     <w:semiHidden/>
     <w:rsid w:val="00FE3E11"/>
@@ -2242,10 +2416,10 @@
       <w:szCs w:val="28"/>
     </w:rPr>
   </w:style>
-  <w:style w:type="character" w:customStyle="1" w:styleId="Titre4Car">
-    <w:name w:val="Titre 4 Car"/>
-    <w:basedOn w:val="Policepardfaut"/>
-    <w:link w:val="Titre4"/>
+  <w:style w:type="character" w:customStyle="1" w:styleId="Heading4Char">
+    <w:name w:val="Heading 4 Char"/>
+    <w:basedOn w:val="DefaultParagraphFont"/>
+    <w:link w:val="Heading4"/>
     <w:uiPriority w:val="9"/>
     <w:semiHidden/>
     <w:rsid w:val="00FE3E11"/>
@@ -2256,10 +2430,10 @@
       <w:color w:val="0F4761" w:themeColor="accent1" w:themeShade="BF"/>
     </w:rPr>
   </w:style>
-  <w:style w:type="character" w:customStyle="1" w:styleId="Titre5Car">
-    <w:name w:val="Titre 5 Car"/>
-    <w:basedOn w:val="Policepardfaut"/>
-    <w:link w:val="Titre5"/>
+  <w:style w:type="character" w:customStyle="1" w:styleId="Heading5Char">
+    <w:name w:val="Heading 5 Char"/>
+    <w:basedOn w:val="DefaultParagraphFont"/>
+    <w:link w:val="Heading5"/>
     <w:uiPriority w:val="9"/>
     <w:semiHidden/>
     <w:rsid w:val="00FE3E11"/>
@@ -2268,10 +2442,10 @@
       <w:color w:val="0F4761" w:themeColor="accent1" w:themeShade="BF"/>
     </w:rPr>
   </w:style>
-  <w:style w:type="character" w:customStyle="1" w:styleId="Titre6Car">
-    <w:name w:val="Titre 6 Car"/>
-    <w:basedOn w:val="Policepardfaut"/>
-    <w:link w:val="Titre6"/>
+  <w:style w:type="character" w:customStyle="1" w:styleId="Heading6Char">
+    <w:name w:val="Heading 6 Char"/>
+    <w:basedOn w:val="DefaultParagraphFont"/>
+    <w:link w:val="Heading6"/>
     <w:uiPriority w:val="9"/>
     <w:semiHidden/>
     <w:rsid w:val="00FE3E11"/>
@@ -2282,10 +2456,10 @@
       <w:color w:val="595959" w:themeColor="text1" w:themeTint="A6"/>
     </w:rPr>
   </w:style>
-  <w:style w:type="character" w:customStyle="1" w:styleId="Titre7Car">
-    <w:name w:val="Titre 7 Car"/>
-    <w:basedOn w:val="Policepardfaut"/>
-    <w:link w:val="Titre7"/>
+  <w:style w:type="character" w:customStyle="1" w:styleId="Heading7Char">
+    <w:name w:val="Heading 7 Char"/>
+    <w:basedOn w:val="DefaultParagraphFont"/>
+    <w:link w:val="Heading7"/>
     <w:uiPriority w:val="9"/>
     <w:semiHidden/>
     <w:rsid w:val="00FE3E11"/>
@@ -2294,10 +2468,10 @@
       <w:color w:val="595959" w:themeColor="text1" w:themeTint="A6"/>
     </w:rPr>
   </w:style>
-  <w:style w:type="character" w:customStyle="1" w:styleId="Titre8Car">
-    <w:name w:val="Titre 8 Car"/>
-    <w:basedOn w:val="Policepardfaut"/>
-    <w:link w:val="Titre8"/>
+  <w:style w:type="character" w:customStyle="1" w:styleId="Heading8Char">
+    <w:name w:val="Heading 8 Char"/>
+    <w:basedOn w:val="DefaultParagraphFont"/>
+    <w:link w:val="Heading8"/>
     <w:uiPriority w:val="9"/>
     <w:semiHidden/>
     <w:rsid w:val="00FE3E11"/>
@@ -2308,10 +2482,10 @@
       <w:color w:val="272727" w:themeColor="text1" w:themeTint="D8"/>
     </w:rPr>
   </w:style>
-  <w:style w:type="character" w:customStyle="1" w:styleId="Titre9Car">
-    <w:name w:val="Titre 9 Car"/>
-    <w:basedOn w:val="Policepardfaut"/>
-    <w:link w:val="Titre9"/>
+  <w:style w:type="character" w:customStyle="1" w:styleId="Heading9Char">
+    <w:name w:val="Heading 9 Char"/>
+    <w:basedOn w:val="DefaultParagraphFont"/>
+    <w:link w:val="Heading9"/>
     <w:uiPriority w:val="9"/>
     <w:semiHidden/>
     <w:rsid w:val="00FE3E11"/>
@@ -2320,11 +2494,11 @@
       <w:color w:val="272727" w:themeColor="text1" w:themeTint="D8"/>
     </w:rPr>
   </w:style>
-  <w:style w:type="paragraph" w:styleId="Titre">
+  <w:style w:type="paragraph" w:styleId="Title">
     <w:name w:val="Title"/>
     <w:basedOn w:val="Normal"/>
     <w:next w:val="Normal"/>
-    <w:link w:val="TitreCar"/>
+    <w:link w:val="TitleChar"/>
     <w:uiPriority w:val="10"/>
     <w:qFormat/>
     <w:rsid w:val="00FE3E11"/>
@@ -2340,10 +2514,10 @@
       <w:szCs w:val="56"/>
     </w:rPr>
   </w:style>
-  <w:style w:type="character" w:customStyle="1" w:styleId="TitreCar">
-    <w:name w:val="Titre Car"/>
-    <w:basedOn w:val="Policepardfaut"/>
-    <w:link w:val="Titre"/>
+  <w:style w:type="character" w:customStyle="1" w:styleId="TitleChar">
+    <w:name w:val="Title Char"/>
+    <w:basedOn w:val="DefaultParagraphFont"/>
+    <w:link w:val="Title"/>
     <w:uiPriority w:val="10"/>
     <w:rsid w:val="00FE3E11"/>
     <w:rPr>
@@ -2354,11 +2528,11 @@
       <w:szCs w:val="56"/>
     </w:rPr>
   </w:style>
-  <w:style w:type="paragraph" w:styleId="Sous-titre">
+  <w:style w:type="paragraph" w:styleId="Subtitle">
     <w:name w:val="Subtitle"/>
     <w:basedOn w:val="Normal"/>
     <w:next w:val="Normal"/>
-    <w:link w:val="Sous-titreCar"/>
+    <w:link w:val="SubtitleChar"/>
     <w:uiPriority w:val="11"/>
     <w:qFormat/>
     <w:rsid w:val="00FE3E11"/>
@@ -2375,10 +2549,10 @@
       <w:szCs w:val="28"/>
     </w:rPr>
   </w:style>
-  <w:style w:type="character" w:customStyle="1" w:styleId="Sous-titreCar">
-    <w:name w:val="Sous-titre Car"/>
-    <w:basedOn w:val="Policepardfaut"/>
-    <w:link w:val="Sous-titre"/>
+  <w:style w:type="character" w:customStyle="1" w:styleId="SubtitleChar">
+    <w:name w:val="Subtitle Char"/>
+    <w:basedOn w:val="DefaultParagraphFont"/>
+    <w:link w:val="Subtitle"/>
     <w:uiPriority w:val="11"/>
     <w:rsid w:val="00FE3E11"/>
     <w:rPr>
@@ -2389,11 +2563,11 @@
       <w:szCs w:val="28"/>
     </w:rPr>
   </w:style>
-  <w:style w:type="paragraph" w:styleId="Citation">
+  <w:style w:type="paragraph" w:styleId="Quote">
     <w:name w:val="Quote"/>
     <w:basedOn w:val="Normal"/>
     <w:next w:val="Normal"/>
-    <w:link w:val="CitationCar"/>
+    <w:link w:val="QuoteChar"/>
     <w:uiPriority w:val="29"/>
     <w:qFormat/>
     <w:rsid w:val="00FE3E11"/>
@@ -2407,10 +2581,10 @@
       <w:color w:val="404040" w:themeColor="text1" w:themeTint="BF"/>
     </w:rPr>
   </w:style>
-  <w:style w:type="character" w:customStyle="1" w:styleId="CitationCar">
-    <w:name w:val="Citation Car"/>
-    <w:basedOn w:val="Policepardfaut"/>
-    <w:link w:val="Citation"/>
+  <w:style w:type="character" w:customStyle="1" w:styleId="QuoteChar">
+    <w:name w:val="Quote Char"/>
+    <w:basedOn w:val="DefaultParagraphFont"/>
+    <w:link w:val="Quote"/>
     <w:uiPriority w:val="29"/>
     <w:rsid w:val="00FE3E11"/>
     <w:rPr>
@@ -2419,7 +2593,7 @@
       <w:color w:val="404040" w:themeColor="text1" w:themeTint="BF"/>
     </w:rPr>
   </w:style>
-  <w:style w:type="paragraph" w:styleId="Paragraphedeliste">
+  <w:style w:type="paragraph" w:styleId="ListParagraph">
     <w:name w:val="List Paragraph"/>
     <w:basedOn w:val="Normal"/>
     <w:uiPriority w:val="34"/>
@@ -2430,9 +2604,9 @@
       <w:contextualSpacing/>
     </w:pPr>
   </w:style>
-  <w:style w:type="character" w:styleId="Accentuationintense">
+  <w:style w:type="character" w:styleId="IntenseEmphasis">
     <w:name w:val="Intense Emphasis"/>
-    <w:basedOn w:val="Policepardfaut"/>
+    <w:basedOn w:val="DefaultParagraphFont"/>
     <w:uiPriority w:val="21"/>
     <w:qFormat/>
     <w:rsid w:val="00FE3E11"/>
@@ -2442,11 +2616,11 @@
       <w:color w:val="0F4761" w:themeColor="accent1" w:themeShade="BF"/>
     </w:rPr>
   </w:style>
-  <w:style w:type="paragraph" w:styleId="Citationintense">
+  <w:style w:type="paragraph" w:styleId="IntenseQuote">
     <w:name w:val="Intense Quote"/>
     <w:basedOn w:val="Normal"/>
     <w:next w:val="Normal"/>
-    <w:link w:val="CitationintenseCar"/>
+    <w:link w:val="IntenseQuoteChar"/>
     <w:uiPriority w:val="30"/>
     <w:qFormat/>
     <w:rsid w:val="00FE3E11"/>
@@ -2465,10 +2639,10 @@
       <w:color w:val="0F4761" w:themeColor="accent1" w:themeShade="BF"/>
     </w:rPr>
   </w:style>
-  <w:style w:type="character" w:customStyle="1" w:styleId="CitationintenseCar">
-    <w:name w:val="Citation intense Car"/>
-    <w:basedOn w:val="Policepardfaut"/>
-    <w:link w:val="Citationintense"/>
+  <w:style w:type="character" w:customStyle="1" w:styleId="IntenseQuoteChar">
+    <w:name w:val="Intense Quote Char"/>
+    <w:basedOn w:val="DefaultParagraphFont"/>
+    <w:link w:val="IntenseQuote"/>
     <w:uiPriority w:val="30"/>
     <w:rsid w:val="00FE3E11"/>
     <w:rPr>
@@ -2477,9 +2651,9 @@
       <w:color w:val="0F4761" w:themeColor="accent1" w:themeShade="BF"/>
     </w:rPr>
   </w:style>
-  <w:style w:type="character" w:styleId="Rfrenceintense">
+  <w:style w:type="character" w:styleId="IntenseReference">
     <w:name w:val="Intense Reference"/>
-    <w:basedOn w:val="Policepardfaut"/>
+    <w:basedOn w:val="DefaultParagraphFont"/>
     <w:uiPriority w:val="32"/>
     <w:qFormat/>
     <w:rsid w:val="00FE3E11"/>
@@ -2491,9 +2665,9 @@
       <w:spacing w:val="5"/>
     </w:rPr>
   </w:style>
-  <w:style w:type="paragraph" w:styleId="Sansinterligne">
+  <w:style w:type="paragraph" w:styleId="NoSpacing">
     <w:name w:val="No Spacing"/>
-    <w:link w:val="SansinterligneCar"/>
+    <w:link w:val="NoSpacingChar"/>
     <w:uiPriority w:val="1"/>
     <w:qFormat/>
     <w:rsid w:val="00FE3E11"/>
@@ -2505,10 +2679,10 @@
       <w:lang w:eastAsia="fr-FR"/>
     </w:rPr>
   </w:style>
-  <w:style w:type="character" w:customStyle="1" w:styleId="SansinterligneCar">
-    <w:name w:val="Sans interligne Car"/>
-    <w:basedOn w:val="Policepardfaut"/>
-    <w:link w:val="Sansinterligne"/>
+  <w:style w:type="character" w:customStyle="1" w:styleId="NoSpacingChar">
+    <w:name w:val="No Spacing Char"/>
+    <w:basedOn w:val="DefaultParagraphFont"/>
+    <w:link w:val="NoSpacing"/>
     <w:uiPriority w:val="1"/>
     <w:rsid w:val="00FE3E11"/>
     <w:rPr>
@@ -2516,9 +2690,9 @@
       <w:lang w:eastAsia="fr-FR"/>
     </w:rPr>
   </w:style>
-  <w:style w:type="table" w:styleId="Grilledutableau">
+  <w:style w:type="table" w:styleId="TableGrid">
     <w:name w:val="Table Grid"/>
-    <w:basedOn w:val="TableauNormal"/>
+    <w:basedOn w:val="TableNormal"/>
     <w:uiPriority w:val="39"/>
     <w:rsid w:val="00902646"/>
     <w:pPr>
@@ -2535,9 +2709,9 @@
       </w:tblBorders>
     </w:tblPr>
   </w:style>
-  <w:style w:type="character" w:styleId="lev">
+  <w:style w:type="character" w:styleId="Strong">
     <w:name w:val="Strong"/>
-    <w:basedOn w:val="Policepardfaut"/>
+    <w:basedOn w:val="DefaultParagraphFont"/>
     <w:uiPriority w:val="22"/>
     <w:qFormat/>
     <w:rsid w:val="00902646"/>
@@ -2546,9 +2720,9 @@
       <w:bCs/>
     </w:rPr>
   </w:style>
-  <w:style w:type="table" w:styleId="TableauGrille2-Accentuation2">
+  <w:style w:type="table" w:styleId="GridTable2-Accent2">
     <w:name w:val="Grid Table 2 Accent 2"/>
-    <w:basedOn w:val="TableauNormal"/>
+    <w:basedOn w:val="TableNormal"/>
     <w:uiPriority w:val="47"/>
     <w:rsid w:val="00902646"/>
     <w:pPr>
@@ -2917,4 +3091,16 @@
     </a:ext>
   </a:extLst>
 </a:theme>
+</file>
+
+<file path=customXml/item1.xml><?xml version="1.0" encoding="utf-8"?>
+<b:Sources xmlns:b="http://schemas.openxmlformats.org/officeDocument/2006/bibliography" xmlns="http://schemas.openxmlformats.org/officeDocument/2006/bibliography" SelectedStyle="\APASixthEditionOfficeOnline.xsl" StyleName="APA" Version="6"/>
+</file>
+
+<file path=customXml/itemProps1.xml><?xml version="1.0" encoding="utf-8"?>
+<ds:datastoreItem xmlns:ds="http://schemas.openxmlformats.org/officeDocument/2006/customXml" ds:itemID="{2BB47407-E283-480B-BECF-C64F35EB48D0}">
+  <ds:schemaRefs>
+    <ds:schemaRef ds:uri="http://schemas.openxmlformats.org/officeDocument/2006/bibliography"/>
+  </ds:schemaRefs>
+</ds:datastoreItem>
 </file>
</xml_diff>